<commit_message>
Updated System Reqs and added uml for Home_Alarm module
</commit_message>
<xml_diff>
--- a/docs/BKJ Home Alarm and Security System Requirements Doc.docx
+++ b/docs/BKJ Home Alarm and Security System Requirements Doc.docx
@@ -436,6 +436,13 @@
                 <w:u w:val="single"/>
               </w:rPr>
             </w:pPr>
+            <w:r>
+              <w:rPr>
+                <w:color w:val="000000"/>
+                <w:u w:val="single"/>
+              </w:rPr>
+              <w:t>4/4/20 20</w:t>
+            </w:r>
           </w:p>
         </w:tc>
         <w:tc>
@@ -462,6 +469,12 @@
                 <w:color w:val="000000"/>
               </w:rPr>
             </w:pPr>
+            <w:r>
+              <w:rPr>
+                <w:color w:val="000000"/>
+              </w:rPr>
+              <w:t>2</w:t>
+            </w:r>
           </w:p>
         </w:tc>
         <w:tc>
@@ -488,6 +501,38 @@
                 <w:color w:val="000000"/>
               </w:rPr>
             </w:pPr>
+            <w:r>
+              <w:rPr>
+                <w:color w:val="000000"/>
+              </w:rPr>
+              <w:t xml:space="preserve">Revision on </w:t>
+            </w:r>
+            <w:proofErr w:type="spellStart"/>
+            <w:r>
+              <w:rPr>
+                <w:color w:val="000000"/>
+              </w:rPr>
+              <w:t>Home_</w:t>
+            </w:r>
+            <w:r>
+              <w:rPr>
+                <w:color w:val="000000"/>
+              </w:rPr>
+              <w:t>A</w:t>
+            </w:r>
+            <w:r>
+              <w:rPr>
+                <w:color w:val="000000"/>
+              </w:rPr>
+              <w:t>larm</w:t>
+            </w:r>
+            <w:proofErr w:type="spellEnd"/>
+            <w:r>
+              <w:rPr>
+                <w:color w:val="000000"/>
+              </w:rPr>
+              <w:t xml:space="preserve"> module</w:t>
+            </w:r>
           </w:p>
         </w:tc>
         <w:tc>
@@ -503,6 +548,248 @@
           </w:tcPr>
           <w:p>
             <w:pPr>
+              <w:pBdr>
+                <w:top w:val="nil"/>
+                <w:left w:val="nil"/>
+                <w:bottom w:val="nil"/>
+                <w:right w:val="nil"/>
+                <w:between w:val="nil"/>
+              </w:pBdr>
+              <w:spacing w:before="40" w:after="40"/>
+              <w:rPr>
+                <w:color w:val="000000"/>
+              </w:rPr>
+            </w:pPr>
+            <w:r>
+              <w:rPr>
+                <w:color w:val="000000"/>
+              </w:rPr>
+              <w:t>Chad Ingram</w:t>
+            </w:r>
+          </w:p>
+        </w:tc>
+      </w:tr>
+      <w:tr>
+        <w:tc>
+          <w:tcPr>
+            <w:tcW w:w="1278" w:type="dxa"/>
+            <w:tcBorders>
+              <w:top w:val="single" w:sz="6" w:space="0" w:color="000000"/>
+              <w:left w:val="single" w:sz="6" w:space="0" w:color="000000"/>
+              <w:bottom w:val="single" w:sz="6" w:space="0" w:color="000000"/>
+            </w:tcBorders>
+            <w:shd w:val="clear" w:color="auto" w:fill="E5E5E5"/>
+          </w:tcPr>
+          <w:p>
+            <w:pPr>
+              <w:widowControl w:val="0"/>
+              <w:pBdr>
+                <w:top w:val="nil"/>
+                <w:left w:val="nil"/>
+                <w:bottom w:val="nil"/>
+                <w:right w:val="nil"/>
+                <w:between w:val="nil"/>
+              </w:pBdr>
+              <w:spacing w:before="40" w:after="40"/>
+              <w:rPr>
+                <w:color w:val="000000"/>
+                <w:u w:val="single"/>
+              </w:rPr>
+            </w:pPr>
+          </w:p>
+        </w:tc>
+        <w:tc>
+          <w:tcPr>
+            <w:tcW w:w="1080" w:type="dxa"/>
+            <w:tcBorders>
+              <w:top w:val="single" w:sz="6" w:space="0" w:color="000000"/>
+              <w:left w:val="single" w:sz="6" w:space="0" w:color="000000"/>
+              <w:bottom w:val="single" w:sz="6" w:space="0" w:color="000000"/>
+            </w:tcBorders>
+            <w:shd w:val="clear" w:color="auto" w:fill="E5E5E5"/>
+          </w:tcPr>
+          <w:p>
+            <w:pPr>
+              <w:widowControl w:val="0"/>
+              <w:pBdr>
+                <w:top w:val="nil"/>
+                <w:left w:val="nil"/>
+                <w:bottom w:val="nil"/>
+                <w:right w:val="nil"/>
+                <w:between w:val="nil"/>
+              </w:pBdr>
+              <w:spacing w:before="40" w:after="40"/>
+              <w:rPr>
+                <w:color w:val="000000"/>
+              </w:rPr>
+            </w:pPr>
+          </w:p>
+        </w:tc>
+        <w:tc>
+          <w:tcPr>
+            <w:tcW w:w="3814" w:type="dxa"/>
+            <w:tcBorders>
+              <w:top w:val="single" w:sz="6" w:space="0" w:color="000000"/>
+              <w:left w:val="single" w:sz="6" w:space="0" w:color="000000"/>
+              <w:bottom w:val="single" w:sz="6" w:space="0" w:color="000000"/>
+            </w:tcBorders>
+            <w:shd w:val="clear" w:color="auto" w:fill="E5E5E5"/>
+          </w:tcPr>
+          <w:p>
+            <w:pPr>
+              <w:widowControl w:val="0"/>
+              <w:pBdr>
+                <w:top w:val="nil"/>
+                <w:left w:val="nil"/>
+                <w:bottom w:val="nil"/>
+                <w:right w:val="nil"/>
+                <w:between w:val="nil"/>
+              </w:pBdr>
+              <w:spacing w:before="40" w:after="40"/>
+              <w:rPr>
+                <w:color w:val="FF0000"/>
+              </w:rPr>
+            </w:pPr>
+            <w:r>
+              <w:rPr>
+                <w:color w:val="FF0000"/>
+              </w:rPr>
+              <w:t>All revisions are marked in RED*</w:t>
+            </w:r>
+          </w:p>
+        </w:tc>
+        <w:tc>
+          <w:tcPr>
+            <w:tcW w:w="2591" w:type="dxa"/>
+            <w:tcBorders>
+              <w:top w:val="single" w:sz="6" w:space="0" w:color="000000"/>
+              <w:left w:val="single" w:sz="6" w:space="0" w:color="000000"/>
+              <w:bottom w:val="single" w:sz="6" w:space="0" w:color="000000"/>
+              <w:right w:val="single" w:sz="6" w:space="0" w:color="000000"/>
+            </w:tcBorders>
+            <w:shd w:val="clear" w:color="auto" w:fill="E5E5E5"/>
+          </w:tcPr>
+          <w:p>
+            <w:pPr>
+              <w:widowControl w:val="0"/>
+              <w:pBdr>
+                <w:top w:val="nil"/>
+                <w:left w:val="nil"/>
+                <w:bottom w:val="nil"/>
+                <w:right w:val="nil"/>
+                <w:between w:val="nil"/>
+              </w:pBdr>
+              <w:spacing w:before="40" w:after="40"/>
+              <w:rPr>
+                <w:color w:val="FF0000"/>
+              </w:rPr>
+            </w:pPr>
+            <w:r>
+              <w:rPr>
+                <w:color w:val="FF0000"/>
+              </w:rPr>
+              <w:t>Chad Ingram</w:t>
+            </w:r>
+          </w:p>
+        </w:tc>
+      </w:tr>
+      <w:tr>
+        <w:tc>
+          <w:tcPr>
+            <w:tcW w:w="1278" w:type="dxa"/>
+            <w:tcBorders>
+              <w:top w:val="single" w:sz="6" w:space="0" w:color="000000"/>
+              <w:left w:val="single" w:sz="6" w:space="0" w:color="000000"/>
+              <w:bottom w:val="single" w:sz="6" w:space="0" w:color="000000"/>
+            </w:tcBorders>
+            <w:shd w:val="clear" w:color="auto" w:fill="E5E5E5"/>
+          </w:tcPr>
+          <w:p>
+            <w:pPr>
+              <w:widowControl w:val="0"/>
+              <w:pBdr>
+                <w:top w:val="nil"/>
+                <w:left w:val="nil"/>
+                <w:bottom w:val="nil"/>
+                <w:right w:val="nil"/>
+                <w:between w:val="nil"/>
+              </w:pBdr>
+              <w:spacing w:before="40" w:after="40"/>
+              <w:rPr>
+                <w:color w:val="000000"/>
+                <w:u w:val="single"/>
+              </w:rPr>
+            </w:pPr>
+          </w:p>
+        </w:tc>
+        <w:tc>
+          <w:tcPr>
+            <w:tcW w:w="1080" w:type="dxa"/>
+            <w:tcBorders>
+              <w:top w:val="single" w:sz="6" w:space="0" w:color="000000"/>
+              <w:left w:val="single" w:sz="6" w:space="0" w:color="000000"/>
+              <w:bottom w:val="single" w:sz="6" w:space="0" w:color="000000"/>
+            </w:tcBorders>
+            <w:shd w:val="clear" w:color="auto" w:fill="E5E5E5"/>
+          </w:tcPr>
+          <w:p>
+            <w:pPr>
+              <w:widowControl w:val="0"/>
+              <w:pBdr>
+                <w:top w:val="nil"/>
+                <w:left w:val="nil"/>
+                <w:bottom w:val="nil"/>
+                <w:right w:val="nil"/>
+                <w:between w:val="nil"/>
+              </w:pBdr>
+              <w:spacing w:before="40" w:after="40"/>
+              <w:rPr>
+                <w:color w:val="000000"/>
+              </w:rPr>
+            </w:pPr>
+          </w:p>
+        </w:tc>
+        <w:tc>
+          <w:tcPr>
+            <w:tcW w:w="3814" w:type="dxa"/>
+            <w:tcBorders>
+              <w:top w:val="single" w:sz="6" w:space="0" w:color="000000"/>
+              <w:left w:val="single" w:sz="6" w:space="0" w:color="000000"/>
+              <w:bottom w:val="single" w:sz="6" w:space="0" w:color="000000"/>
+            </w:tcBorders>
+            <w:shd w:val="clear" w:color="auto" w:fill="E5E5E5"/>
+          </w:tcPr>
+          <w:p>
+            <w:pPr>
+              <w:widowControl w:val="0"/>
+              <w:pBdr>
+                <w:top w:val="nil"/>
+                <w:left w:val="nil"/>
+                <w:bottom w:val="nil"/>
+                <w:right w:val="nil"/>
+                <w:between w:val="nil"/>
+              </w:pBdr>
+              <w:spacing w:before="40" w:after="40"/>
+              <w:rPr>
+                <w:color w:val="000000"/>
+              </w:rPr>
+            </w:pPr>
+          </w:p>
+        </w:tc>
+        <w:tc>
+          <w:tcPr>
+            <w:tcW w:w="2591" w:type="dxa"/>
+            <w:tcBorders>
+              <w:top w:val="single" w:sz="6" w:space="0" w:color="000000"/>
+              <w:left w:val="single" w:sz="6" w:space="0" w:color="000000"/>
+              <w:bottom w:val="single" w:sz="6" w:space="0" w:color="000000"/>
+              <w:right w:val="single" w:sz="6" w:space="0" w:color="000000"/>
+            </w:tcBorders>
+            <w:shd w:val="clear" w:color="auto" w:fill="E5E5E5"/>
+          </w:tcPr>
+          <w:p>
+            <w:pPr>
+              <w:widowControl w:val="0"/>
               <w:pBdr>
                 <w:top w:val="nil"/>
                 <w:left w:val="nil"/>
@@ -2086,230 +2373,6 @@
           </w:p>
         </w:tc>
       </w:tr>
-      <w:tr>
-        <w:tc>
-          <w:tcPr>
-            <w:tcW w:w="1278" w:type="dxa"/>
-            <w:tcBorders>
-              <w:top w:val="single" w:sz="6" w:space="0" w:color="000000"/>
-              <w:left w:val="single" w:sz="6" w:space="0" w:color="000000"/>
-              <w:bottom w:val="single" w:sz="6" w:space="0" w:color="000000"/>
-            </w:tcBorders>
-            <w:shd w:val="clear" w:color="auto" w:fill="E5E5E5"/>
-          </w:tcPr>
-          <w:p>
-            <w:pPr>
-              <w:widowControl w:val="0"/>
-              <w:pBdr>
-                <w:top w:val="nil"/>
-                <w:left w:val="nil"/>
-                <w:bottom w:val="nil"/>
-                <w:right w:val="nil"/>
-                <w:between w:val="nil"/>
-              </w:pBdr>
-              <w:spacing w:before="40" w:after="40"/>
-              <w:rPr>
-                <w:color w:val="000000"/>
-                <w:u w:val="single"/>
-              </w:rPr>
-            </w:pPr>
-          </w:p>
-        </w:tc>
-        <w:tc>
-          <w:tcPr>
-            <w:tcW w:w="1080" w:type="dxa"/>
-            <w:tcBorders>
-              <w:top w:val="single" w:sz="6" w:space="0" w:color="000000"/>
-              <w:left w:val="single" w:sz="6" w:space="0" w:color="000000"/>
-              <w:bottom w:val="single" w:sz="6" w:space="0" w:color="000000"/>
-            </w:tcBorders>
-            <w:shd w:val="clear" w:color="auto" w:fill="E5E5E5"/>
-          </w:tcPr>
-          <w:p>
-            <w:pPr>
-              <w:widowControl w:val="0"/>
-              <w:pBdr>
-                <w:top w:val="nil"/>
-                <w:left w:val="nil"/>
-                <w:bottom w:val="nil"/>
-                <w:right w:val="nil"/>
-                <w:between w:val="nil"/>
-              </w:pBdr>
-              <w:spacing w:before="40" w:after="40"/>
-              <w:rPr>
-                <w:color w:val="000000"/>
-              </w:rPr>
-            </w:pPr>
-          </w:p>
-        </w:tc>
-        <w:tc>
-          <w:tcPr>
-            <w:tcW w:w="3814" w:type="dxa"/>
-            <w:tcBorders>
-              <w:top w:val="single" w:sz="6" w:space="0" w:color="000000"/>
-              <w:left w:val="single" w:sz="6" w:space="0" w:color="000000"/>
-              <w:bottom w:val="single" w:sz="6" w:space="0" w:color="000000"/>
-            </w:tcBorders>
-            <w:shd w:val="clear" w:color="auto" w:fill="E5E5E5"/>
-          </w:tcPr>
-          <w:p>
-            <w:pPr>
-              <w:widowControl w:val="0"/>
-              <w:pBdr>
-                <w:top w:val="nil"/>
-                <w:left w:val="nil"/>
-                <w:bottom w:val="nil"/>
-                <w:right w:val="nil"/>
-                <w:between w:val="nil"/>
-              </w:pBdr>
-              <w:spacing w:before="40" w:after="40"/>
-              <w:rPr>
-                <w:color w:val="000000"/>
-              </w:rPr>
-            </w:pPr>
-          </w:p>
-        </w:tc>
-        <w:tc>
-          <w:tcPr>
-            <w:tcW w:w="2591" w:type="dxa"/>
-            <w:tcBorders>
-              <w:top w:val="single" w:sz="6" w:space="0" w:color="000000"/>
-              <w:left w:val="single" w:sz="6" w:space="0" w:color="000000"/>
-              <w:bottom w:val="single" w:sz="6" w:space="0" w:color="000000"/>
-              <w:right w:val="single" w:sz="6" w:space="0" w:color="000000"/>
-            </w:tcBorders>
-            <w:shd w:val="clear" w:color="auto" w:fill="E5E5E5"/>
-          </w:tcPr>
-          <w:p>
-            <w:pPr>
-              <w:widowControl w:val="0"/>
-              <w:pBdr>
-                <w:top w:val="nil"/>
-                <w:left w:val="nil"/>
-                <w:bottom w:val="nil"/>
-                <w:right w:val="nil"/>
-                <w:between w:val="nil"/>
-              </w:pBdr>
-              <w:spacing w:before="40" w:after="40"/>
-              <w:rPr>
-                <w:color w:val="000000"/>
-              </w:rPr>
-            </w:pPr>
-          </w:p>
-        </w:tc>
-      </w:tr>
-      <w:tr>
-        <w:tc>
-          <w:tcPr>
-            <w:tcW w:w="1278" w:type="dxa"/>
-            <w:tcBorders>
-              <w:top w:val="single" w:sz="6" w:space="0" w:color="000000"/>
-              <w:left w:val="single" w:sz="6" w:space="0" w:color="000000"/>
-              <w:bottom w:val="single" w:sz="6" w:space="0" w:color="000000"/>
-            </w:tcBorders>
-            <w:shd w:val="clear" w:color="auto" w:fill="E5E5E5"/>
-          </w:tcPr>
-          <w:p>
-            <w:pPr>
-              <w:widowControl w:val="0"/>
-              <w:pBdr>
-                <w:top w:val="nil"/>
-                <w:left w:val="nil"/>
-                <w:bottom w:val="nil"/>
-                <w:right w:val="nil"/>
-                <w:between w:val="nil"/>
-              </w:pBdr>
-              <w:spacing w:before="40" w:after="40"/>
-              <w:rPr>
-                <w:color w:val="000000"/>
-                <w:u w:val="single"/>
-              </w:rPr>
-            </w:pPr>
-          </w:p>
-        </w:tc>
-        <w:tc>
-          <w:tcPr>
-            <w:tcW w:w="1080" w:type="dxa"/>
-            <w:tcBorders>
-              <w:top w:val="single" w:sz="6" w:space="0" w:color="000000"/>
-              <w:left w:val="single" w:sz="6" w:space="0" w:color="000000"/>
-              <w:bottom w:val="single" w:sz="6" w:space="0" w:color="000000"/>
-            </w:tcBorders>
-            <w:shd w:val="clear" w:color="auto" w:fill="E5E5E5"/>
-          </w:tcPr>
-          <w:p>
-            <w:pPr>
-              <w:widowControl w:val="0"/>
-              <w:pBdr>
-                <w:top w:val="nil"/>
-                <w:left w:val="nil"/>
-                <w:bottom w:val="nil"/>
-                <w:right w:val="nil"/>
-                <w:between w:val="nil"/>
-              </w:pBdr>
-              <w:spacing w:before="40" w:after="40"/>
-              <w:rPr>
-                <w:color w:val="000000"/>
-              </w:rPr>
-            </w:pPr>
-          </w:p>
-        </w:tc>
-        <w:tc>
-          <w:tcPr>
-            <w:tcW w:w="3814" w:type="dxa"/>
-            <w:tcBorders>
-              <w:top w:val="single" w:sz="6" w:space="0" w:color="000000"/>
-              <w:left w:val="single" w:sz="6" w:space="0" w:color="000000"/>
-              <w:bottom w:val="single" w:sz="6" w:space="0" w:color="000000"/>
-            </w:tcBorders>
-            <w:shd w:val="clear" w:color="auto" w:fill="E5E5E5"/>
-          </w:tcPr>
-          <w:p>
-            <w:pPr>
-              <w:widowControl w:val="0"/>
-              <w:pBdr>
-                <w:top w:val="nil"/>
-                <w:left w:val="nil"/>
-                <w:bottom w:val="nil"/>
-                <w:right w:val="nil"/>
-                <w:between w:val="nil"/>
-              </w:pBdr>
-              <w:spacing w:before="40" w:after="40"/>
-              <w:rPr>
-                <w:color w:val="000000"/>
-              </w:rPr>
-            </w:pPr>
-          </w:p>
-        </w:tc>
-        <w:tc>
-          <w:tcPr>
-            <w:tcW w:w="2591" w:type="dxa"/>
-            <w:tcBorders>
-              <w:top w:val="single" w:sz="6" w:space="0" w:color="000000"/>
-              <w:left w:val="single" w:sz="6" w:space="0" w:color="000000"/>
-              <w:bottom w:val="single" w:sz="6" w:space="0" w:color="000000"/>
-              <w:right w:val="single" w:sz="6" w:space="0" w:color="000000"/>
-            </w:tcBorders>
-            <w:shd w:val="clear" w:color="auto" w:fill="E5E5E5"/>
-          </w:tcPr>
-          <w:p>
-            <w:pPr>
-              <w:widowControl w:val="0"/>
-              <w:pBdr>
-                <w:top w:val="nil"/>
-                <w:left w:val="nil"/>
-                <w:bottom w:val="nil"/>
-                <w:right w:val="nil"/>
-                <w:between w:val="nil"/>
-              </w:pBdr>
-              <w:spacing w:before="40" w:after="40"/>
-              <w:rPr>
-                <w:color w:val="000000"/>
-              </w:rPr>
-            </w:pPr>
-          </w:p>
-        </w:tc>
-      </w:tr>
     </w:tbl>
     <w:p>
       <w:pPr>
@@ -2611,10 +2674,7 @@
             <w:fldChar w:fldCharType="begin"/>
           </w:r>
           <w:r>
-            <w:instrText xml:space="preserve"> PAGEREF _heading=h.2e</w:instrText>
-          </w:r>
-          <w:r>
-            <w:instrText xml:space="preserve">t92p0 \h </w:instrText>
+            <w:instrText xml:space="preserve"> PAGEREF _heading=h.2et92p0 \h </w:instrText>
           </w:r>
           <w:r>
             <w:fldChar w:fldCharType="separate"/>
@@ -2963,10 +3023,7 @@
             <w:fldChar w:fldCharType="begin"/>
           </w:r>
           <w:r>
-            <w:instrText xml:space="preserve"> PAGEREF _heading=</w:instrText>
-          </w:r>
-          <w:r>
-            <w:instrText xml:space="preserve">h.2s8eyo1 \h </w:instrText>
+            <w:instrText xml:space="preserve"> PAGEREF _heading=h.2s8eyo1 \h </w:instrText>
           </w:r>
           <w:r>
             <w:fldChar w:fldCharType="separate"/>
@@ -3104,10 +3161,7 @@
             <w:fldChar w:fldCharType="begin"/>
           </w:r>
           <w:r>
-            <w:instrText xml:space="preserve"> PAGEREF _he</w:instrText>
-          </w:r>
-          <w:r>
-            <w:instrText xml:space="preserve">ading=h.26in1rg \h </w:instrText>
+            <w:instrText xml:space="preserve"> PAGEREF _heading=h.26in1rg \h </w:instrText>
           </w:r>
           <w:r>
             <w:fldChar w:fldCharType="separate"/>
@@ -3318,10 +3372,7 @@
             <w:fldChar w:fldCharType="begin"/>
           </w:r>
           <w:r>
-            <w:instrText xml:space="preserve"> PAGEREF _headi</w:instrText>
-          </w:r>
-          <w:r>
-            <w:instrText xml:space="preserve">ng=h.1y810tw \h </w:instrText>
+            <w:instrText xml:space="preserve"> PAGEREF _heading=h.1y810tw \h </w:instrText>
           </w:r>
           <w:r>
             <w:fldChar w:fldCharType="separate"/>
@@ -3448,15 +3499,7 @@
               <w:smallCaps/>
               <w:color w:val="000000"/>
             </w:rPr>
-            <w:t>Non-Functional Requir</w:t>
-          </w:r>
-          <w:r>
-            <w:rPr>
-              <w:b/>
-              <w:smallCaps/>
-              <w:color w:val="000000"/>
-            </w:rPr>
-            <w:t>ements</w:t>
+            <w:t>Non-Functional Requirements</w:t>
           </w:r>
           <w:r>
             <w:rPr>
@@ -4191,10 +4234,7 @@
         <w:t xml:space="preserve"> : </w:t>
       </w:r>
       <w:r>
-        <w:t>Provides a GUI Interface for users t</w:t>
-      </w:r>
-      <w:r>
-        <w:t xml:space="preserve">o use our system. </w:t>
+        <w:t xml:space="preserve">Provides a GUI Interface for users to use our system. </w:t>
       </w:r>
     </w:p>
     <w:p>
@@ -4357,10 +4397,7 @@
       </w:r>
       <w:proofErr w:type="spellEnd"/>
       <w:r>
-        <w:t xml:space="preserve"> that receives all the urgent calls and then checks which type of urgent situation it </w:t>
-      </w:r>
-      <w:r>
-        <w:t xml:space="preserve">is and then directs the call to them. </w:t>
+        <w:t xml:space="preserve"> that receives all the urgent calls and then checks which type of urgent situation it is and then directs the call to them. </w:t>
       </w:r>
     </w:p>
     <w:p>
@@ -4456,10 +4493,7 @@
         <w:t xml:space="preserve"> Station : </w:t>
       </w:r>
       <w:r>
-        <w:t>Travels to client homes and checks c</w:t>
-      </w:r>
-      <w:r>
-        <w:t>lient safety from criminals.</w:t>
+        <w:t>Travels to client homes and checks client safety from criminals.</w:t>
       </w:r>
     </w:p>
     <w:p>
@@ -4571,10 +4605,7 @@
       <w:bookmarkEnd w:id="5"/>
       <w:r>
         <w:lastRenderedPageBreak/>
-        <w:t>Ove</w:t>
-      </w:r>
-      <w:r>
-        <w:t>rall Description</w:t>
+        <w:t>Overall Description</w:t>
       </w:r>
     </w:p>
     <w:p>
@@ -4609,108 +4640,88 @@
           <w:b w:val="0"/>
           <w:sz w:val="20"/>
         </w:rPr>
-        <w:t xml:space="preserve"> Our system will include an interface that clients can use to interact with their BKJ Home Alarm and Security System. We will provide software to intelligently accept sensor data to contact the correct emergency re</w:t>
-      </w:r>
-      <w:r>
+        <w:t xml:space="preserve"> Our system will include an interface that clients can use to interact with their BKJ Home Alarm and Security System. We will provide software to intelligently accept sensor data to contact the correct emergency responders based on the alarm/detector triggered.</w:t>
+      </w:r>
+    </w:p>
+    <w:p>
+      <w:pPr>
+        <w:pStyle w:val="Heading2"/>
+      </w:pPr>
+      <w:bookmarkStart w:id="8" w:name="_heading=h.4d34og8" w:colFirst="0" w:colLast="0"/>
+      <w:bookmarkEnd w:id="8"/>
+      <w:r>
+        <w:t>Product Architecture</w:t>
+      </w:r>
+    </w:p>
+    <w:p>
+      <w:pPr>
+        <w:pStyle w:val="Heading2"/>
+        <w:ind w:firstLine="1440"/>
         <w:rPr>
           <w:b w:val="0"/>
           <w:sz w:val="20"/>
         </w:rPr>
-        <w:t>sponders based on the alarm/detector triggered.</w:t>
-      </w:r>
-    </w:p>
-    <w:p>
-      <w:pPr>
-        <w:pStyle w:val="Heading2"/>
-      </w:pPr>
-      <w:bookmarkStart w:id="8" w:name="_heading=h.4d34og8" w:colFirst="0" w:colLast="0"/>
-      <w:bookmarkEnd w:id="8"/>
-      <w:r>
-        <w:t>Product Architecture</w:t>
-      </w:r>
-    </w:p>
-    <w:p>
-      <w:pPr>
-        <w:pStyle w:val="Heading2"/>
-        <w:ind w:firstLine="1440"/>
+      </w:pPr>
+      <w:bookmarkStart w:id="9" w:name="_heading=h.53gxsnwp7jsu" w:colFirst="0" w:colLast="0"/>
+      <w:bookmarkEnd w:id="9"/>
+      <w:r>
+        <w:rPr>
+          <w:sz w:val="20"/>
+        </w:rPr>
+        <w:t>2.2.1</w:t>
+      </w:r>
+      <w:r>
         <w:rPr>
           <w:b w:val="0"/>
           <w:sz w:val="20"/>
         </w:rPr>
-      </w:pPr>
-      <w:bookmarkStart w:id="9" w:name="_heading=h.53gxsnwp7jsu" w:colFirst="0" w:colLast="0"/>
-      <w:bookmarkEnd w:id="9"/>
-      <w:r>
-        <w:rPr>
-          <w:sz w:val="20"/>
-        </w:rPr>
-        <w:t>2.2.1</w:t>
-      </w:r>
+        <w:t xml:space="preserve"> The BKJ Home Alarm and Security System </w:t>
+      </w:r>
+      <w:proofErr w:type="gramStart"/>
       <w:r>
         <w:rPr>
           <w:b w:val="0"/>
           <w:sz w:val="20"/>
         </w:rPr>
-        <w:t xml:space="preserve"> The BKJ Home Alarm and Security System </w:t>
-      </w:r>
-      <w:proofErr w:type="gramStart"/>
+        <w:t>contains  major</w:t>
+      </w:r>
+      <w:proofErr w:type="gramEnd"/>
       <w:r>
         <w:rPr>
           <w:b w:val="0"/>
           <w:sz w:val="20"/>
         </w:rPr>
-        <w:t>contains  major</w:t>
+        <w:t xml:space="preserve"> modules: The Home Alarm and 911-Dispatch which will connect directly to the Monitor to receive and send appropriate text back-forth to the Client class in response to triggers given by alarms/detectors.</w:t>
+      </w:r>
+    </w:p>
+    <w:p>
+      <w:pPr>
+        <w:ind w:left="1440"/>
+      </w:pPr>
+      <w:r>
+        <w:tab/>
+        <w:t xml:space="preserve">2.2.1.1 Home Alarm Module: The Home Alarm module will trigger the detectors in case of emergency and alert our client about the situation. This module connects directly to the Monitor and triggers the sensor based on the information received by Client/User. </w:t>
+      </w:r>
+    </w:p>
+    <w:p>
+      <w:pPr>
+        <w:ind w:left="1440"/>
+      </w:pPr>
+    </w:p>
+    <w:p>
+      <w:pPr>
+        <w:ind w:left="1440"/>
+      </w:pPr>
+      <w:r>
+        <w:tab/>
+      </w:r>
+      <w:proofErr w:type="gramStart"/>
+      <w:r>
+        <w:t>2.2.1.2  911</w:t>
       </w:r>
       <w:proofErr w:type="gramEnd"/>
       <w:r>
-        <w:rPr>
-          <w:b w:val="0"/>
-          <w:sz w:val="20"/>
-        </w:rPr>
-        <w:t xml:space="preserve"> modules: The Home Alarm and 911-Dispatch which will connect directly to the Monitor to receive and send appropriate text back-</w:t>
-      </w:r>
-      <w:r>
-        <w:rPr>
-          <w:b w:val="0"/>
-          <w:sz w:val="20"/>
-        </w:rPr>
-        <w:t>forth to the Client class in response to triggers given by alarms/detectors.</w:t>
-      </w:r>
-    </w:p>
-    <w:p>
-      <w:pPr>
-        <w:ind w:left="1440"/>
-      </w:pPr>
-      <w:r>
-        <w:tab/>
-        <w:t>2.2.1.1 Home Alarm Module: The Home Alarm module will trigger the detectors in case of emergency and alert our client about the situation. This module connects directly to the Mo</w:t>
-      </w:r>
-      <w:r>
-        <w:t xml:space="preserve">nitor and triggers the sensor based on the information received by Client/User. </w:t>
-      </w:r>
-    </w:p>
-    <w:p>
-      <w:pPr>
-        <w:ind w:left="1440"/>
-      </w:pPr>
-    </w:p>
-    <w:p>
-      <w:pPr>
-        <w:ind w:left="1440"/>
-      </w:pPr>
-      <w:r>
-        <w:tab/>
-      </w:r>
-      <w:proofErr w:type="gramStart"/>
-      <w:r>
-        <w:t>2.2.1.2  911</w:t>
-      </w:r>
-      <w:proofErr w:type="gramEnd"/>
-      <w:r>
-        <w:t>-Dispatch Module: The 911-Dispatch module will send external services like alerting police stations, ambulance services, and fire department. These services will</w:t>
-      </w:r>
-      <w:r>
-        <w:t xml:space="preserve"> be alerted based on the client's request sent through the mobile app. This module is connected directly to the Monitor and receives direct information.   </w:t>
+        <w:t xml:space="preserve">-Dispatch Module: The 911-Dispatch module will send external services like alerting police stations, ambulance services, and fire department. These services will be alerted based on the client's request sent through the mobile app. This module is connected directly to the Monitor and receives direct information.   </w:t>
       </w:r>
     </w:p>
     <w:p>
@@ -4733,13 +4744,7 @@
         <w:rPr>
           <w:color w:val="7030A0"/>
         </w:rPr>
-        <w:t>The system will be organized into ___ major modules: the ___ module, the ___ module, and the _____ m</w:t>
-      </w:r>
-      <w:r>
-        <w:rPr>
-          <w:color w:val="7030A0"/>
-        </w:rPr>
-        <w:t>odule.</w:t>
+        <w:t>The system will be organized into ___ major modules: the ___ module, the ___ module, and the _____ module.</w:t>
       </w:r>
     </w:p>
     <w:p>
@@ -4817,10 +4822,7 @@
       </w:r>
       <w:proofErr w:type="gramEnd"/>
       <w:r>
-        <w:t xml:space="preserve"> order to use the system, users/clients need to set a pin password. The following wi</w:t>
-      </w:r>
-      <w:r>
-        <w:t xml:space="preserve">ll allow users to either arm/disarm the system according to their choice. </w:t>
+        <w:t xml:space="preserve"> order to use the system, users/clients need to set a pin password. The following will allow users to either arm/disarm the system according to their choice. </w:t>
       </w:r>
     </w:p>
     <w:p>
@@ -4857,10 +4859,7 @@
         <w:t>the Monitor.</w:t>
       </w:r>
       <w:r>
-        <w:t xml:space="preserve"> The Monitor receives information from all the modules and also acts as an interface interactor between the clients and</w:t>
-      </w:r>
-      <w:r>
-        <w:t xml:space="preserve"> the system. </w:t>
+        <w:t xml:space="preserve"> The Monitor receives information from all the modules and also acts as an interface interactor between the clients and the system. </w:t>
       </w:r>
     </w:p>
     <w:p>
@@ -4876,10 +4875,7 @@
         <w:ind w:left="1440" w:firstLine="720"/>
       </w:pPr>
       <w:r>
-        <w:t>2.3.2.2 The Monitor is also responsible for accepting the client’s pin and arming the system. It also se</w:t>
-      </w:r>
-      <w:r>
-        <w:t xml:space="preserve">rves as a mediator between the modules and the services that they provide to the clients by collecting reports and alerting appropriate service. </w:t>
+        <w:t xml:space="preserve">2.3.2.2 The Monitor is also responsible for accepting the client’s pin and arming the system. It also serves as a mediator between the modules and the services that they provide to the clients by collecting reports and alerting appropriate service. </w:t>
       </w:r>
     </w:p>
     <w:p>
@@ -4904,10 +4900,7 @@
         <w:tab/>
       </w:r>
       <w:r>
-        <w:t>Once the users armed the system, they would submit a report and the Monitor would process the given rep</w:t>
-      </w:r>
-      <w:r>
-        <w:t xml:space="preserve">ort and connects to the appropriate module i.e. Home Alarm or 911-Dispatch. </w:t>
+        <w:t xml:space="preserve">Once the users armed the system, they would submit a report and the Monitor would process the given report and connects to the appropriate module i.e. Home Alarm or 911-Dispatch. </w:t>
       </w:r>
     </w:p>
     <w:p>
@@ -4920,19 +4913,12 @@
       </w:r>
       <w:r>
         <w:tab/>
-      </w:r>
-      <w:r>
-        <w:t>Home Alarm: If</w:t>
-      </w:r>
-      <w:r>
-        <w:t xml:space="preserve"> the Home Alarm module receives the report from the Monitor, it will trigger appropriate sensors </w:t>
+        <w:t xml:space="preserve">Home Alarm: If the Home Alarm module receives the report from the Monitor, it will trigger appropriate sensors </w:t>
       </w:r>
       <w:proofErr w:type="spellStart"/>
       <w:r>
         <w:t>i.e</w:t>
       </w:r>
-      <w:bookmarkStart w:id="11" w:name="_GoBack"/>
-      <w:bookmarkEnd w:id="11"/>
       <w:proofErr w:type="spellEnd"/>
       <w:r>
         <w:t>,</w:t>
@@ -4951,10 +4937,7 @@
         <w:ind w:left="2160" w:firstLine="720"/>
       </w:pPr>
       <w:r>
-        <w:t xml:space="preserve">2.3.3.1.1 These sensors will check the status of the sensor and get a specific location for the given </w:t>
-      </w:r>
-      <w:r>
-        <w:t xml:space="preserve">sensor. </w:t>
+        <w:t xml:space="preserve">2.3.3.1.1 These sensors will check the status of the sensor and get a specific location for the given sensor. </w:t>
       </w:r>
     </w:p>
     <w:p>
@@ -4968,11 +4951,23 @@
     <w:p>
       <w:pPr>
         <w:ind w:left="2160" w:firstLine="720"/>
+        <w:rPr>
+          <w:color w:val="FF0000"/>
+        </w:rPr>
       </w:pPr>
       <w:r>
         <w:lastRenderedPageBreak/>
         <w:t>2.3.3.1.3 The reports given to the Monitor will be saved in the form of client receipts.</w:t>
       </w:r>
+      <w:r>
+        <w:t xml:space="preserve"> </w:t>
+      </w:r>
+      <w:r>
+        <w:rPr>
+          <w:color w:val="FF0000"/>
+        </w:rPr>
+        <w:t>Each status will have a report created and logged to the monitor. Bubbling up, the monitor will mitigate correspondence to the dispatch dependent on the received reports.</w:t>
+      </w:r>
     </w:p>
     <w:p>
       <w:pPr>
@@ -4988,10 +4983,7 @@
       </w:r>
       <w:r>
         <w:tab/>
-        <w:t>911-Dispatch: If the 911-Dispatch module</w:t>
-      </w:r>
-      <w:r>
-        <w:t xml:space="preserve"> receives the report from the Monitor, requesting on the services i.e. Police Station, Ambulance, or Fire Department. The module then generate an </w:t>
+        <w:t xml:space="preserve">911-Dispatch: If the 911-Dispatch module receives the report from the Monitor, requesting on the services i.e. Police Station, Ambulance, or Fire Department. The module then generate an </w:t>
       </w:r>
       <w:proofErr w:type="gramStart"/>
       <w:r>
@@ -5013,10 +5005,7 @@
       </w:pPr>
       <w:r>
         <w:tab/>
-        <w:t xml:space="preserve">2.3.3.2.1 Then with the stimulated ETA generated in each service, they will </w:t>
-      </w:r>
-      <w:r>
-        <w:t>send it back to the Client.</w:t>
+        <w:t>2.3.3.2.1 Then with the stimulated ETA generated in each service, they will send it back to the Client.</w:t>
       </w:r>
     </w:p>
     <w:p>
@@ -5033,10 +5022,7 @@
         <w:ind w:left="2160" w:firstLine="720"/>
       </w:pPr>
       <w:r>
-        <w:t>2.3.3.2.3 The 911-Dispatch module also generates a separate report that they send the client along with the ETA. This report acts as</w:t>
-      </w:r>
-      <w:r>
-        <w:t xml:space="preserve"> the client’s receipts.</w:t>
+        <w:t>2.3.3.2.3 The 911-Dispatch module also generates a separate report that they send the client along with the ETA. This report acts as the client’s receipts.</w:t>
       </w:r>
     </w:p>
     <w:p>
@@ -5062,18 +5048,15 @@
         <w:tab/>
       </w:r>
       <w:r>
-        <w:t>The system also has a feature of news feed that generates crime news reports by loading nouns and verbs and generating a story. The news feed will keep track of all the reports and serves as a place to keep all the reports f</w:t>
-      </w:r>
-      <w:r>
-        <w:t xml:space="preserve">or the clients using BKJ Home Alarm System.   </w:t>
+        <w:t xml:space="preserve">The system also has a feature of news feed that generates crime news reports by loading nouns and verbs and generating a story. The news feed will keep track of all the reports and serves as a place to keep all the reports for the clients using BKJ Home Alarm System.   </w:t>
       </w:r>
     </w:p>
     <w:p>
       <w:pPr>
         <w:pStyle w:val="Heading2"/>
       </w:pPr>
-      <w:bookmarkStart w:id="12" w:name="_heading=h.17dp8vu" w:colFirst="0" w:colLast="0"/>
-      <w:bookmarkEnd w:id="12"/>
+      <w:bookmarkStart w:id="11" w:name="_heading=h.17dp8vu" w:colFirst="0" w:colLast="0"/>
+      <w:bookmarkEnd w:id="11"/>
       <w:r>
         <w:t>Constraints</w:t>
       </w:r>
@@ -5108,13 +5091,7 @@
         </w:numPr>
       </w:pPr>
       <w:r>
-        <w:t>The client</w:t>
-      </w:r>
-      <w:r>
-        <w:t xml:space="preserve">s of our system have to set-up a pin-password in order to use all the features of the system. The clients will have to request customer service to get in touch with an employee of BKJ Home Alarm system to reset their password. Till then the system will be </w:t>
-      </w:r>
-      <w:r>
-        <w:t xml:space="preserve">disarmed by default. </w:t>
+        <w:t xml:space="preserve">The clients of our system have to set-up a pin-password in order to use all the features of the system. The clients will have to request customer service to get in touch with an employee of BKJ Home Alarm system to reset their password. Till then the system will be disarmed by default. </w:t>
       </w:r>
     </w:p>
     <w:p>
@@ -5127,13 +5104,22 @@
       <w:r>
         <w:t>Our system would not be able to be used in rental homes or apartments since the client does not own the property and it would be difficult to transfer ownership of the system to the next renter.</w:t>
       </w:r>
+      <w:r>
+        <w:t xml:space="preserve"> </w:t>
+      </w:r>
+      <w:r>
+        <w:rPr>
+          <w:color w:val="FF0000"/>
+        </w:rPr>
+        <w:t xml:space="preserve">Amendment: The model for the home alarm system is now extended to studio apartments, apartments, and single family homes. </w:t>
+      </w:r>
     </w:p>
     <w:p>
       <w:pPr>
         <w:pStyle w:val="Heading2"/>
       </w:pPr>
-      <w:bookmarkStart w:id="13" w:name="_heading=h.26in1rg" w:colFirst="0" w:colLast="0"/>
-      <w:bookmarkEnd w:id="13"/>
+      <w:bookmarkStart w:id="12" w:name="_heading=h.26in1rg" w:colFirst="0" w:colLast="0"/>
+      <w:bookmarkEnd w:id="12"/>
       <w:r>
         <w:t>Assumptions and Dependencies</w:t>
       </w:r>
@@ -5146,10 +5132,7 @@
         </w:numPr>
       </w:pPr>
       <w:r>
-        <w:t>In the sco</w:t>
-      </w:r>
-      <w:r>
-        <w:t>pe of our project, we will not be using a real news feed database. We will simulate this by randomly selecting a sentence from a predefined list.</w:t>
+        <w:t>In the scope of our project, we will not be using a real news feed database. We will simulate this by randomly selecting a sentence from a predefined list.</w:t>
       </w:r>
     </w:p>
     <w:p>
@@ -5160,10 +5143,7 @@
         </w:numPr>
       </w:pPr>
       <w:r>
-        <w:t xml:space="preserve">In the scope of our we will not be using real sensors/alarms since it will be difficult to debug and test our </w:t>
-      </w:r>
-      <w:r>
-        <w:t>system in the first prototype. Therefore, we will simulate this by generating a random number between 1-10 and if it equals 5, the detector/alarm will be “triggered”. This will simulate a detector/alarm with a 10% chance of being triggered.</w:t>
+        <w:t>In the scope of our we will not be using real sensors/alarms since it will be difficult to debug and test our system in the first prototype. Therefore, we will simulate this by generating a random number between 1-10 and if it equals 5, the detector/alarm will be “triggered”. This will simulate a detector/alarm with a 10% chance of being triggered.</w:t>
       </w:r>
     </w:p>
     <w:p>
@@ -5174,13 +5154,7 @@
         </w:numPr>
       </w:pPr>
       <w:r>
-        <w:t>In the scope of</w:t>
-      </w:r>
-      <w:r>
-        <w:t xml:space="preserve"> our project, we will not be using real police/fire/ambulance department data since it would be difficult to implement a GPS system in the time allotted for the project. Therefore, we will simulate this by generating a random number between 1-120 to simula</w:t>
-      </w:r>
-      <w:r>
-        <w:t>te estimated time of arrival in minutes from department to client house.</w:t>
+        <w:t>In the scope of our project, we will not be using real police/fire/ambulance department data since it would be difficult to implement a GPS system in the time allotted for the project. Therefore, we will simulate this by generating a random number between 1-120 to simulate estimated time of arrival in minutes from department to client house.</w:t>
       </w:r>
     </w:p>
     <w:p>
@@ -5221,8 +5195,8 @@
       <w:pPr>
         <w:pStyle w:val="Heading1"/>
       </w:pPr>
-      <w:bookmarkStart w:id="14" w:name="_heading=h.lnxbz9" w:colFirst="0" w:colLast="0"/>
-      <w:bookmarkEnd w:id="14"/>
+      <w:bookmarkStart w:id="13" w:name="_heading=h.lnxbz9" w:colFirst="0" w:colLast="0"/>
+      <w:bookmarkEnd w:id="13"/>
       <w:r>
         <w:lastRenderedPageBreak/>
         <w:t>Specific Requirements</w:t>
@@ -5232,8 +5206,8 @@
       <w:pPr>
         <w:pStyle w:val="Heading2"/>
       </w:pPr>
-      <w:bookmarkStart w:id="15" w:name="_heading=h.35nkun2" w:colFirst="0" w:colLast="0"/>
-      <w:bookmarkEnd w:id="15"/>
+      <w:bookmarkStart w:id="14" w:name="_heading=h.35nkun2" w:colFirst="0" w:colLast="0"/>
+      <w:bookmarkEnd w:id="14"/>
       <w:r>
         <w:t>Functional Requirements</w:t>
       </w:r>
@@ -5310,10 +5284,7 @@
         </w:numPr>
       </w:pPr>
       <w:r>
-        <w:t>Users should be a</w:t>
-      </w:r>
-      <w:r>
-        <w:t>ble to see sensor information on the monitor interface when a sensor/alarm is triggered.</w:t>
+        <w:t>Users should be able to see sensor information on the monitor interface when a sensor/alarm is triggered.</w:t>
       </w:r>
     </w:p>
     <w:p>
@@ -5335,10 +5306,7 @@
         </w:numPr>
       </w:pPr>
       <w:r>
-        <w:t>Users should be able to see the estimated time of arrival of th</w:t>
-      </w:r>
-      <w:r>
-        <w:t>e emergency responder.</w:t>
+        <w:t>Users should be able to see the estimated time of arrival of the emergency responder.</w:t>
       </w:r>
     </w:p>
     <w:p>
@@ -5377,10 +5345,7 @@
         <w:t>one-minute</w:t>
       </w:r>
       <w:r>
-        <w:t xml:space="preserve"> timer countdown that is stopped wh</w:t>
-      </w:r>
-      <w:r>
-        <w:t>en the correct password is inputted. Otherwise an emergency report is sent to 911 dispatch.</w:t>
+        <w:t xml:space="preserve"> timer countdown that is stopped when the correct password is inputted. Otherwise an emergency report is sent to 911 dispatch.</w:t>
       </w:r>
     </w:p>
     <w:p>
@@ -5402,10 +5367,7 @@
         </w:numPr>
       </w:pPr>
       <w:r>
-        <w:t>Users should be allow</w:t>
-      </w:r>
-      <w:r>
-        <w:t>ed to setup a client profile that includes, name, address, number of household members, number of floors in the house, and one emergency contact name.</w:t>
+        <w:t>Users should be allowed to setup a client profile that includes, name, address, number of household members, number of floors in the house, and one emergency contact name.</w:t>
       </w:r>
     </w:p>
     <w:p>
@@ -5433,10 +5395,25 @@
         </w:numPr>
       </w:pPr>
       <w:r>
-        <w:t>Home Alarm System should monitor all sensors or alarm within the house and</w:t>
-      </w:r>
-      <w:r>
-        <w:t xml:space="preserve"> respond appropriately when a sensor or alarm is triggered.</w:t>
+        <w:t xml:space="preserve">Home Alarm System should monitor all sensors or alarm within the house and respond </w:t>
+      </w:r>
+      <w:r>
+        <w:rPr>
+          <w:highlight w:val="yellow"/>
+        </w:rPr>
+        <w:t>appropriately</w:t>
+      </w:r>
+      <w:r>
+        <w:t xml:space="preserve"> when a sensor or alarm is triggered.</w:t>
+      </w:r>
+      <w:r>
+        <w:t xml:space="preserve"> </w:t>
+      </w:r>
+      <w:r>
+        <w:rPr>
+          <w:color w:val="FF0000"/>
+        </w:rPr>
+        <w:t>Appropriately:</w:t>
       </w:r>
     </w:p>
     <w:p>
@@ -5447,7 +5424,54 @@
         </w:numPr>
       </w:pPr>
       <w:r>
-        <w:t>Home Alarm System should validate the user’s safety by prompting for a password on the monitor when a sensor or alarm is triggered.</w:t>
+        <w:rPr>
+          <w:color w:val="FF0000"/>
+        </w:rPr>
+        <w:t xml:space="preserve"> If smoke alarm is triggered a certain amount of times and without pin validation, then</w:t>
+      </w:r>
+      <w:r>
+        <w:rPr>
+          <w:color w:val="FF0000"/>
+        </w:rPr>
+        <w:t xml:space="preserve"> set mode to EMERGENCY. </w:t>
+      </w:r>
+      <w:r>
+        <w:rPr>
+          <w:color w:val="FF0000"/>
+        </w:rPr>
+        <w:t>EMERGENCY report to dispatch</w:t>
+      </w:r>
+      <w:r>
+        <w:rPr>
+          <w:color w:val="FF0000"/>
+        </w:rPr>
+        <w:t xml:space="preserve">911 </w:t>
+      </w:r>
+      <w:r>
+        <w:rPr>
+          <w:color w:val="FF0000"/>
+        </w:rPr>
+        <w:t xml:space="preserve">to </w:t>
+      </w:r>
+      <w:proofErr w:type="gramStart"/>
+      <w:r>
+        <w:rPr>
+          <w:color w:val="FF0000"/>
+        </w:rPr>
+        <w:t>Fire,  and</w:t>
+      </w:r>
+      <w:proofErr w:type="gramEnd"/>
+      <w:r>
+        <w:rPr>
+          <w:color w:val="FF0000"/>
+        </w:rPr>
+        <w:t xml:space="preserve"> Police</w:t>
+      </w:r>
+      <w:r>
+        <w:rPr>
+          <w:color w:val="FF0000"/>
+        </w:rPr>
+        <w:t xml:space="preserve">. </w:t>
       </w:r>
     </w:p>
     <w:p>
@@ -5458,10 +5482,16 @@
         </w:numPr>
       </w:pPr>
       <w:r>
-        <w:t xml:space="preserve">Various detectors and alarms should know where it is located in </w:t>
-      </w:r>
-      <w:r>
-        <w:t>the house.</w:t>
+        <w:rPr>
+          <w:color w:val="FF0000"/>
+        </w:rPr>
+        <w:t>If Window and Door sensors are triggered when alarm mode is set to ‘Guard’ after a certain amount of time-- without pin validation, then dispatch police. Send EMERGENCY report to dispatch</w:t>
+      </w:r>
+      <w:r>
+        <w:rPr>
+          <w:color w:val="FF0000"/>
+        </w:rPr>
+        <w:t>. Set mode to EMERGENCY</w:t>
       </w:r>
     </w:p>
     <w:p>
@@ -5472,7 +5502,16 @@
         </w:numPr>
       </w:pPr>
       <w:r>
-        <w:t>Various detectors and alarms should send triggered and not triggered statuses.</w:t>
+        <w:rPr>
+          <w:color w:val="FF0000"/>
+        </w:rPr>
+        <w:t>If CO2 sensor is triggered over a certain amount of time, then dispatch911 to Police and Ambulance. Send EMERGENCY report to dispatch.</w:t>
+      </w:r>
+      <w:r>
+        <w:rPr>
+          <w:color w:val="FF0000"/>
+        </w:rPr>
+        <w:t xml:space="preserve"> Set mode to EMERGENCY.</w:t>
       </w:r>
     </w:p>
     <w:p>
@@ -5483,6 +5522,96 @@
         </w:numPr>
       </w:pPr>
       <w:r>
+        <w:rPr>
+          <w:color w:val="FF0000"/>
+        </w:rPr>
+        <w:t>If smoke alarm is triggered, then send a warning report to be displayed on monitor. Set mode to WARNING.</w:t>
+      </w:r>
+    </w:p>
+    <w:p>
+      <w:pPr>
+        <w:numPr>
+          <w:ilvl w:val="4"/>
+          <w:numId w:val="1"/>
+        </w:numPr>
+      </w:pPr>
+      <w:r>
+        <w:rPr>
+          <w:color w:val="FF0000"/>
+        </w:rPr>
+        <w:t>If C02 sensor is triggered, then send a warning report to be displayed on monitor. Set mode to WARNING.</w:t>
+      </w:r>
+    </w:p>
+    <w:p>
+      <w:pPr>
+        <w:numPr>
+          <w:ilvl w:val="4"/>
+          <w:numId w:val="1"/>
+        </w:numPr>
+      </w:pPr>
+      <w:r>
+        <w:rPr>
+          <w:color w:val="FF0000"/>
+        </w:rPr>
+        <w:t xml:space="preserve">If </w:t>
+      </w:r>
+      <w:proofErr w:type="spellStart"/>
+      <w:r>
+        <w:rPr>
+          <w:color w:val="FF0000"/>
+        </w:rPr>
+        <w:t>WindowDoor</w:t>
+      </w:r>
+      <w:proofErr w:type="spellEnd"/>
+      <w:r>
+        <w:rPr>
+          <w:color w:val="FF0000"/>
+        </w:rPr>
+        <w:t xml:space="preserve"> sensor is triggered: (meaning something is open) and mode is set to SAFE: If trying to set mode to Guard, all errors in WARNING report must be addressed. </w:t>
+      </w:r>
+    </w:p>
+    <w:p>
+      <w:pPr>
+        <w:numPr>
+          <w:ilvl w:val="4"/>
+          <w:numId w:val="1"/>
+        </w:numPr>
+      </w:pPr>
+      <w:r>
+        <w:lastRenderedPageBreak/>
+        <w:t>Home Alarm System should validate the user’s safety by prompting for a password on the monitor when a sensor or alarm is triggered.</w:t>
+      </w:r>
+    </w:p>
+    <w:p>
+      <w:pPr>
+        <w:numPr>
+          <w:ilvl w:val="4"/>
+          <w:numId w:val="1"/>
+        </w:numPr>
+      </w:pPr>
+      <w:r>
+        <w:t>Various detectors and alarms should know where it is located in the house.</w:t>
+      </w:r>
+    </w:p>
+    <w:p>
+      <w:pPr>
+        <w:numPr>
+          <w:ilvl w:val="4"/>
+          <w:numId w:val="1"/>
+        </w:numPr>
+      </w:pPr>
+      <w:r>
+        <w:t>Various detectors and alarms should send triggered and not triggered statuses.</w:t>
+      </w:r>
+    </w:p>
+    <w:p>
+      <w:pPr>
+        <w:numPr>
+          <w:ilvl w:val="4"/>
+          <w:numId w:val="1"/>
+        </w:numPr>
+      </w:pPr>
+      <w:r>
         <w:t>CO Detectors, Window Door Sensors, Smoke Alarms, and Motion sensors should be supported.</w:t>
       </w:r>
     </w:p>
@@ -5522,10 +5651,56 @@
         </w:numPr>
       </w:pPr>
       <w:r>
-        <w:t>The modul</w:t>
-      </w:r>
-      <w:r>
-        <w:t>e should be able to identify the correct emergency service needed per case.</w:t>
+        <w:rPr>
+          <w:color w:val="FF0000"/>
+        </w:rPr>
+        <w:t xml:space="preserve">Report </w:t>
+      </w:r>
+      <w:proofErr w:type="gramStart"/>
+      <w:r>
+        <w:rPr>
+          <w:color w:val="FF0000"/>
+        </w:rPr>
+        <w:t>format.[</w:t>
+      </w:r>
+      <w:proofErr w:type="gramEnd"/>
+      <w:r>
+        <w:rPr>
+          <w:color w:val="FF0000"/>
+        </w:rPr>
+        <w:t xml:space="preserve"> </w:t>
+      </w:r>
+      <w:proofErr w:type="spellStart"/>
+      <w:r>
+        <w:rPr>
+          <w:color w:val="FF0000"/>
+        </w:rPr>
+        <w:t>Mode:Type</w:t>
+      </w:r>
+      <w:r>
+        <w:rPr>
+          <w:color w:val="FF0000"/>
+        </w:rPr>
+        <w:t>OfSensor</w:t>
+      </w:r>
+      <w:proofErr w:type="spellEnd"/>
+      <w:r>
+        <w:rPr>
+          <w:color w:val="FF0000"/>
+        </w:rPr>
+        <w:t>: Location] for example(</w:t>
+      </w:r>
+      <w:r>
+        <w:rPr>
+          <w:color w:val="FF0000"/>
+        </w:rPr>
+        <w:t>EMERGENCY:SMOKEALARM:Kitchen</w:t>
+      </w:r>
+      <w:r>
+        <w:rPr>
+          <w:color w:val="FF0000"/>
+        </w:rPr>
+        <w:t>)</w:t>
       </w:r>
     </w:p>
     <w:p>
@@ -5536,6 +5711,17 @@
         </w:numPr>
       </w:pPr>
       <w:r>
+        <w:t>The module should be able to identify the correct emergency service needed per case.</w:t>
+      </w:r>
+    </w:p>
+    <w:p>
+      <w:pPr>
+        <w:numPr>
+          <w:ilvl w:val="4"/>
+          <w:numId w:val="1"/>
+        </w:numPr>
+      </w:pPr>
+      <w:r>
         <w:t>The module should get the estimated time of arrival for monitor display from the requested emergency responders.</w:t>
       </w:r>
     </w:p>
@@ -5543,10 +5729,9 @@
       <w:pPr>
         <w:pStyle w:val="Heading2"/>
       </w:pPr>
-      <w:bookmarkStart w:id="16" w:name="_heading=h.1y810tw" w:colFirst="0" w:colLast="0"/>
-      <w:bookmarkEnd w:id="16"/>
-      <w:r>
-        <w:lastRenderedPageBreak/>
+      <w:bookmarkStart w:id="15" w:name="_heading=h.1y810tw" w:colFirst="0" w:colLast="0"/>
+      <w:bookmarkEnd w:id="15"/>
+      <w:r>
         <w:t>External Interface Requirements</w:t>
       </w:r>
     </w:p>
@@ -5558,10 +5743,7 @@
         </w:numPr>
       </w:pPr>
       <w:r>
-        <w:t>The system must process data from m</w:t>
-      </w:r>
-      <w:r>
-        <w:t xml:space="preserve">ultiple sensors/alarms that are strewn about in a house. The sensors and alarms are dependent on external factors such as human triggers and chemical triggers such as a human opening a door or smoke presence. </w:t>
+        <w:t xml:space="preserve">The system must process data from multiple sensors/alarms that are strewn about in a house. The sensors and alarms are dependent on external factors such as human triggers and chemical triggers such as a human opening a door or smoke presence. </w:t>
       </w:r>
     </w:p>
     <w:p>
@@ -5572,18 +5754,15 @@
         </w:numPr>
       </w:pPr>
       <w:r>
-        <w:t>The system must process data from multiple ext</w:t>
-      </w:r>
-      <w:r>
-        <w:t>ernal news sources that are constantly generating news stories</w:t>
+        <w:t>The system must process data from multiple external news sources that are constantly generating news stories</w:t>
       </w:r>
     </w:p>
     <w:p>
       <w:pPr>
         <w:pStyle w:val="Heading2"/>
       </w:pPr>
-      <w:bookmarkStart w:id="17" w:name="_heading=h.2xcytpi" w:colFirst="0" w:colLast="0"/>
-      <w:bookmarkEnd w:id="17"/>
+      <w:bookmarkStart w:id="16" w:name="_heading=h.2xcytpi" w:colFirst="0" w:colLast="0"/>
+      <w:bookmarkEnd w:id="16"/>
       <w:r>
         <w:t>Internal Interface Requirements</w:t>
       </w:r>
@@ -5707,10 +5886,7 @@
         </w:numPr>
       </w:pPr>
       <w:r>
-        <w:t>Nu</w:t>
-      </w:r>
-      <w:r>
-        <w:t xml:space="preserve">meric Keypad (for </w:t>
+        <w:t xml:space="preserve">Numeric Keypad (for </w:t>
       </w:r>
       <w:r>
         <w:t>4-digit</w:t>
@@ -5789,15 +5965,15 @@
           <w:color w:val="7030A0"/>
         </w:rPr>
       </w:pPr>
-      <w:bookmarkStart w:id="18" w:name="bookmark=id.1ci93xb" w:colFirst="0" w:colLast="0"/>
+      <w:bookmarkStart w:id="17" w:name="bookmark=id.1ci93xb" w:colFirst="0" w:colLast="0"/>
+      <w:bookmarkEnd w:id="17"/>
+    </w:p>
+    <w:p>
+      <w:pPr>
+        <w:pStyle w:val="Heading1"/>
+      </w:pPr>
+      <w:bookmarkStart w:id="18" w:name="_heading=h.2bn6wsx" w:colFirst="0" w:colLast="0"/>
       <w:bookmarkEnd w:id="18"/>
-    </w:p>
-    <w:p>
-      <w:pPr>
-        <w:pStyle w:val="Heading1"/>
-      </w:pPr>
-      <w:bookmarkStart w:id="19" w:name="_heading=h.2bn6wsx" w:colFirst="0" w:colLast="0"/>
-      <w:bookmarkEnd w:id="19"/>
       <w:r>
         <w:lastRenderedPageBreak/>
         <w:t>Non-Functional Requirements</w:t>
@@ -5807,8 +5983,8 @@
       <w:pPr>
         <w:pStyle w:val="Heading2"/>
       </w:pPr>
-      <w:bookmarkStart w:id="20" w:name="_heading=h.qsh70q" w:colFirst="0" w:colLast="0"/>
-      <w:bookmarkEnd w:id="20"/>
+      <w:bookmarkStart w:id="19" w:name="_heading=h.qsh70q" w:colFirst="0" w:colLast="0"/>
+      <w:bookmarkEnd w:id="19"/>
       <w:r>
         <w:t>Security and Privacy Requirements</w:t>
       </w:r>
@@ -5833,8 +6009,8 @@
       <w:pPr>
         <w:pStyle w:val="Heading2"/>
       </w:pPr>
-      <w:bookmarkStart w:id="21" w:name="_heading=h.1pxezwc" w:colFirst="0" w:colLast="0"/>
-      <w:bookmarkEnd w:id="21"/>
+      <w:bookmarkStart w:id="20" w:name="_heading=h.1pxezwc" w:colFirst="0" w:colLast="0"/>
+      <w:bookmarkEnd w:id="20"/>
       <w:r>
         <w:t>Environmental Requirements</w:t>
       </w:r>
@@ -5858,10 +6034,7 @@
         </w:numPr>
       </w:pPr>
       <w:r>
-        <w:t>Sensors must be installed by a professional BKJ Technician to</w:t>
-      </w:r>
-      <w:r>
-        <w:t xml:space="preserve"> ensure efficient placement of sensors and alarms throughout a client household. </w:t>
+        <w:t xml:space="preserve">Sensors must be installed by a professional BKJ Technician to ensure efficient placement of sensors and alarms throughout a client household. </w:t>
       </w:r>
     </w:p>
     <w:p>
@@ -5893,18 +6066,15 @@
         </w:numPr>
       </w:pPr>
       <w:r>
-        <w:t>Our BJK system might not work in all geogra</w:t>
-      </w:r>
-      <w:r>
-        <w:t xml:space="preserve">phical locations, so the location should be checked before installing.  </w:t>
+        <w:t xml:space="preserve">Our BJK system might not work in all geographical locations, so the location should be checked before installing.  </w:t>
       </w:r>
     </w:p>
     <w:p>
       <w:pPr>
         <w:pStyle w:val="Heading2"/>
       </w:pPr>
-      <w:bookmarkStart w:id="22" w:name="_heading=h.3o7alnk" w:colFirst="0" w:colLast="0"/>
-      <w:bookmarkEnd w:id="22"/>
+      <w:bookmarkStart w:id="21" w:name="_heading=h.3o7alnk" w:colFirst="0" w:colLast="0"/>
+      <w:bookmarkEnd w:id="21"/>
       <w:r>
         <w:t>Performance Requirements</w:t>
       </w:r>
@@ -5928,10 +6098,7 @@
         </w:numPr>
       </w:pPr>
       <w:r>
-        <w:t>S</w:t>
-      </w:r>
-      <w:r>
-        <w:t>ystem must be tested when first installed to ensure connection between system and 911 local dispatch.</w:t>
+        <w:t>System must be tested when first installed to ensure connection between system and 911 local dispatch.</w:t>
       </w:r>
     </w:p>
     <w:p>
@@ -6199,7 +6366,7 @@
             </wp:anchor>
           </w:drawing>
         </mc:Choice>
-        <mc:Fallback xmlns:dgm="http://schemas.openxmlformats.org/drawingml/2006/diagram" xmlns:lc="http://schemas.openxmlformats.org/drawingml/2006/lockedCanvas" xmlns:c="http://schemas.openxmlformats.org/drawingml/2006/chart" xmlns:pic="http://schemas.openxmlformats.org/drawingml/2006/picture" xmlns:a="http://schemas.openxmlformats.org/drawingml/2006/main" xmlns:sl="http://schemas.openxmlformats.org/schemaLibrary/2006/main">
+        <mc:Fallback xmlns:sl="http://schemas.openxmlformats.org/schemaLibrary/2006/main" xmlns:a="http://schemas.openxmlformats.org/drawingml/2006/main" xmlns:pic="http://schemas.openxmlformats.org/drawingml/2006/picture" xmlns:c="http://schemas.openxmlformats.org/drawingml/2006/chart" xmlns:lc="http://schemas.openxmlformats.org/drawingml/2006/lockedCanvas" xmlns:dgm="http://schemas.openxmlformats.org/drawingml/2006/diagram">
           <w:drawing>
             <wp:anchor allowOverlap="1" behindDoc="0" distB="0" distT="0" distL="0" distR="0" hidden="0" layoutInCell="1" locked="0" relativeHeight="0" simplePos="0">
               <wp:simplePos x="0" y="0"/>
@@ -6336,7 +6503,7 @@
             </wp:anchor>
           </w:drawing>
         </mc:Choice>
-        <mc:Fallback xmlns:dgm="http://schemas.openxmlformats.org/drawingml/2006/diagram" xmlns:lc="http://schemas.openxmlformats.org/drawingml/2006/lockedCanvas" xmlns:c="http://schemas.openxmlformats.org/drawingml/2006/chart" xmlns:pic="http://schemas.openxmlformats.org/drawingml/2006/picture" xmlns:a="http://schemas.openxmlformats.org/drawingml/2006/main" xmlns:sl="http://schemas.openxmlformats.org/schemaLibrary/2006/main">
+        <mc:Fallback xmlns:sl="http://schemas.openxmlformats.org/schemaLibrary/2006/main" xmlns:a="http://schemas.openxmlformats.org/drawingml/2006/main" xmlns:pic="http://schemas.openxmlformats.org/drawingml/2006/picture" xmlns:c="http://schemas.openxmlformats.org/drawingml/2006/chart" xmlns:lc="http://schemas.openxmlformats.org/drawingml/2006/lockedCanvas" xmlns:dgm="http://schemas.openxmlformats.org/drawingml/2006/diagram">
           <w:drawing>
             <wp:anchor allowOverlap="1" behindDoc="0" distB="0" distT="0" distL="0" distR="0" hidden="0" layoutInCell="1" locked="0" relativeHeight="0" simplePos="0">
               <wp:simplePos x="0" y="0"/>
@@ -7462,7 +7629,6 @@
     <w:rPr>
       <w:color w:val="000080"/>
       <w:u w:val="single"/>
-      <w:lang/>
     </w:rPr>
   </w:style>
   <w:style w:type="character" w:customStyle="1" w:styleId="IndexLink">

</xml_diff>

<commit_message>
updated test plan entered code with  attempet junit test and updated code
</commit_message>
<xml_diff>
--- a/docs/BKJ Home Alarm and Security System Requirements Doc.docx
+++ b/docs/BKJ Home Alarm and Security System Requirements Doc.docx
@@ -4696,12 +4696,31 @@
     </w:p>
     <w:p>
       <w:pPr>
-        <w:ind w:left="1440"/>
+        <w:rPr>
+          <w:sz w:val="24"/>
+          <w:szCs w:val="24"/>
+          <w:lang w:eastAsia="en-US"/>
+        </w:rPr>
       </w:pPr>
       <w:r>
         <w:tab/>
         <w:t xml:space="preserve">2.2.1.1 Home Alarm Module: The Home Alarm module will trigger the detectors in case of emergency and alert our client about the situation. This module connects directly to the Monitor and triggers the sensor based on the information received by Client/User. </w:t>
       </w:r>
+      <w:r>
+        <w:rPr>
+          <w:color w:val="FF0000"/>
+          <w:lang w:eastAsia="en-US"/>
+        </w:rPr>
+        <w:t>The introduction of pairing up clients and Home Alarm serial/user numbers may be implemented, and another layer of abstraction could be introduced to mitigate, simulate, and filter responses from the home alarm.</w:t>
+      </w:r>
+    </w:p>
+    <w:p>
+      <w:pPr>
+        <w:ind w:left="1440"/>
+        <w:rPr>
+          <w:color w:val="FF0000"/>
+        </w:rPr>
+      </w:pPr>
     </w:p>
     <w:p>
       <w:pPr>
@@ -4937,6 +4956,7 @@
         <w:ind w:left="2160" w:firstLine="720"/>
       </w:pPr>
       <w:r>
+        <w:lastRenderedPageBreak/>
         <w:t xml:space="preserve">2.3.3.1.1 These sensors will check the status of the sensor and get a specific location for the given sensor. </w:t>
       </w:r>
     </w:p>
@@ -4956,7 +4976,6 @@
         </w:rPr>
       </w:pPr>
       <w:r>
-        <w:lastRenderedPageBreak/>
         <w:t>2.3.3.1.3 The reports given to the Monitor will be saved in the form of client receipts.</w:t>
       </w:r>
       <w:r>
@@ -5445,13 +5464,7 @@
         <w:rPr>
           <w:color w:val="FF0000"/>
         </w:rPr>
-        <w:t xml:space="preserve">911 </w:t>
-      </w:r>
-      <w:r>
-        <w:rPr>
-          <w:color w:val="FF0000"/>
-        </w:rPr>
-        <w:t xml:space="preserve">to </w:t>
+        <w:t xml:space="preserve">911 to </w:t>
       </w:r>
       <w:proofErr w:type="gramStart"/>
       <w:r>
@@ -5690,12 +5703,14 @@
         </w:rPr>
         <w:t>: Location] for example(</w:t>
       </w:r>
+      <w:proofErr w:type="spellStart"/>
       <w:r>
         <w:rPr>
           <w:color w:val="FF0000"/>
         </w:rPr>
         <w:t>EMERGENCY:SMOKEALARM:Kitchen</w:t>
       </w:r>
+      <w:proofErr w:type="spellEnd"/>
       <w:r>
         <w:rPr>
           <w:color w:val="FF0000"/>
@@ -6028,14 +6043,30 @@
     </w:p>
     <w:p>
       <w:pPr>
+        <w:rPr>
+          <w:sz w:val="24"/>
+          <w:szCs w:val="24"/>
+          <w:lang w:eastAsia="en-US"/>
+        </w:rPr>
+      </w:pPr>
+      <w:r>
+        <w:t xml:space="preserve">Sensors must be installed by a professional BKJ Technician to ensure efficient placement of sensors and alarms throughout a client household. </w:t>
+      </w:r>
+      <w:r>
+        <w:rPr>
+          <w:color w:val="FF0000"/>
+          <w:lang w:eastAsia="en-US"/>
+        </w:rPr>
+        <w:t xml:space="preserve">Home alarm setup will be simulated in predefined options, option will be for the user to enter a location for a fixed amount of locations. </w:t>
+      </w:r>
+    </w:p>
+    <w:p>
+      <w:pPr>
         <w:numPr>
           <w:ilvl w:val="2"/>
           <w:numId w:val="1"/>
         </w:numPr>
       </w:pPr>
-      <w:r>
-        <w:t xml:space="preserve">Sensors must be installed by a professional BKJ Technician to ensure efficient placement of sensors and alarms throughout a client household. </w:t>
-      </w:r>
     </w:p>
     <w:p>
       <w:pPr>
@@ -6366,7 +6397,7 @@
             </wp:anchor>
           </w:drawing>
         </mc:Choice>
-        <mc:Fallback xmlns:sl="http://schemas.openxmlformats.org/schemaLibrary/2006/main" xmlns:a="http://schemas.openxmlformats.org/drawingml/2006/main" xmlns:pic="http://schemas.openxmlformats.org/drawingml/2006/picture" xmlns:c="http://schemas.openxmlformats.org/drawingml/2006/chart" xmlns:lc="http://schemas.openxmlformats.org/drawingml/2006/lockedCanvas" xmlns:dgm="http://schemas.openxmlformats.org/drawingml/2006/diagram">
+        <mc:Fallback xmlns:dgm="http://schemas.openxmlformats.org/drawingml/2006/diagram" xmlns:lc="http://schemas.openxmlformats.org/drawingml/2006/lockedCanvas" xmlns:c="http://schemas.openxmlformats.org/drawingml/2006/chart" xmlns:pic="http://schemas.openxmlformats.org/drawingml/2006/picture" xmlns:a="http://schemas.openxmlformats.org/drawingml/2006/main" xmlns:sl="http://schemas.openxmlformats.org/schemaLibrary/2006/main">
           <w:drawing>
             <wp:anchor allowOverlap="1" behindDoc="0" distB="0" distT="0" distL="0" distR="0" hidden="0" layoutInCell="1" locked="0" relativeHeight="0" simplePos="0">
               <wp:simplePos x="0" y="0"/>
@@ -6503,7 +6534,7 @@
             </wp:anchor>
           </w:drawing>
         </mc:Choice>
-        <mc:Fallback xmlns:sl="http://schemas.openxmlformats.org/schemaLibrary/2006/main" xmlns:a="http://schemas.openxmlformats.org/drawingml/2006/main" xmlns:pic="http://schemas.openxmlformats.org/drawingml/2006/picture" xmlns:c="http://schemas.openxmlformats.org/drawingml/2006/chart" xmlns:lc="http://schemas.openxmlformats.org/drawingml/2006/lockedCanvas" xmlns:dgm="http://schemas.openxmlformats.org/drawingml/2006/diagram">
+        <mc:Fallback xmlns:dgm="http://schemas.openxmlformats.org/drawingml/2006/diagram" xmlns:lc="http://schemas.openxmlformats.org/drawingml/2006/lockedCanvas" xmlns:c="http://schemas.openxmlformats.org/drawingml/2006/chart" xmlns:pic="http://schemas.openxmlformats.org/drawingml/2006/picture" xmlns:a="http://schemas.openxmlformats.org/drawingml/2006/main" xmlns:sl="http://schemas.openxmlformats.org/schemaLibrary/2006/main">
           <w:drawing>
             <wp:anchor allowOverlap="1" behindDoc="0" distB="0" distT="0" distL="0" distR="0" hidden="0" layoutInCell="1" locked="0" relativeHeight="0" simplePos="0">
               <wp:simplePos x="0" y="0"/>

</xml_diff>